<commit_message>
Agregacion de Reportes y Casos de Prueba
</commit_message>
<xml_diff>
--- a/Gestión de Configuración/GXO - DR - AN.docx
+++ b/Gestión de Configuración/GXO - DR - AN.docx
@@ -1111,12 +1111,18 @@
         <w:tc>
           <w:tcPr>
             <w:tcW w:w="2235" w:type="dxa"/>
+            <w:tcBorders>
+              <w:top w:val="single" w:sz="4" w:space="0" w:color="auto"/>
+              <w:left w:val="single" w:sz="4" w:space="0" w:color="auto"/>
+              <w:bottom w:val="single" w:sz="4" w:space="0" w:color="auto"/>
+              <w:right w:val="single" w:sz="4" w:space="0" w:color="auto"/>
+            </w:tcBorders>
             <w:shd w:val="clear" w:color="auto" w:fill="4F81BD" w:themeFill="accent1"/>
             <w:vAlign w:val="center"/>
-          </w:tcPr>
-          <w:p>
-            <w:pPr>
-              <w:spacing w:line="276" w:lineRule="auto"/>
+            <w:hideMark/>
+          </w:tcPr>
+          <w:p>
+            <w:pPr>
               <w:jc w:val="center"/>
               <w:rPr>
                 <w:rFonts w:eastAsia="Verdana"/>
@@ -1138,12 +1144,18 @@
         <w:tc>
           <w:tcPr>
             <w:tcW w:w="6743" w:type="dxa"/>
+            <w:tcBorders>
+              <w:top w:val="single" w:sz="4" w:space="0" w:color="auto"/>
+              <w:left w:val="single" w:sz="4" w:space="0" w:color="auto"/>
+              <w:bottom w:val="single" w:sz="4" w:space="0" w:color="auto"/>
+              <w:right w:val="single" w:sz="4" w:space="0" w:color="auto"/>
+            </w:tcBorders>
             <w:shd w:val="clear" w:color="auto" w:fill="4F81BD" w:themeFill="accent1"/>
             <w:vAlign w:val="center"/>
-          </w:tcPr>
-          <w:p>
-            <w:pPr>
-              <w:spacing w:line="276" w:lineRule="auto"/>
+            <w:hideMark/>
+          </w:tcPr>
+          <w:p>
+            <w:pPr>
               <w:jc w:val="center"/>
               <w:rPr>
                 <w:rFonts w:eastAsia="Verdana"/>
@@ -1157,15 +1169,56 @@
                 <w:b/>
                 <w:color w:val="FFFFFF" w:themeColor="background1"/>
               </w:rPr>
-              <w:t>RAN</w:t>
-            </w:r>
-            <w:r>
-              <w:rPr>
-                <w:rFonts w:eastAsia="Verdana"/>
+              <w:t>RAN - 001</w:t>
+            </w:r>
+          </w:p>
+        </w:tc>
+      </w:tr>
+      <w:tr>
+        <w:tc>
+          <w:tcPr>
+            <w:tcW w:w="2235" w:type="dxa"/>
+            <w:tcBorders>
+              <w:top w:val="single" w:sz="4" w:space="0" w:color="auto"/>
+              <w:left w:val="single" w:sz="4" w:space="0" w:color="auto"/>
+              <w:bottom w:val="single" w:sz="4" w:space="0" w:color="auto"/>
+              <w:right w:val="single" w:sz="4" w:space="0" w:color="auto"/>
+            </w:tcBorders>
+            <w:shd w:val="clear" w:color="auto" w:fill="4F81BD" w:themeFill="accent1"/>
+            <w:vAlign w:val="center"/>
+            <w:hideMark/>
+          </w:tcPr>
+          <w:p>
+            <w:pPr>
+              <w:rPr>
                 <w:b/>
                 <w:color w:val="FFFFFF" w:themeColor="background1"/>
               </w:rPr>
-              <w:t xml:space="preserve"> - 001</w:t>
+            </w:pPr>
+            <w:r>
+              <w:rPr>
+                <w:b/>
+                <w:color w:val="FFFFFF" w:themeColor="background1"/>
+              </w:rPr>
+              <w:t>Nombre del Reporte</w:t>
+            </w:r>
+          </w:p>
+        </w:tc>
+        <w:tc>
+          <w:tcPr>
+            <w:tcW w:w="6743" w:type="dxa"/>
+            <w:tcBorders>
+              <w:top w:val="single" w:sz="4" w:space="0" w:color="auto"/>
+              <w:left w:val="single" w:sz="4" w:space="0" w:color="auto"/>
+              <w:bottom w:val="single" w:sz="4" w:space="0" w:color="auto"/>
+              <w:right w:val="single" w:sz="4" w:space="0" w:color="auto"/>
+            </w:tcBorders>
+            <w:vAlign w:val="center"/>
+            <w:hideMark/>
+          </w:tcPr>
+          <w:p>
+            <w:r>
+              <w:t>Acta de Reunión</w:t>
             </w:r>
           </w:p>
         </w:tc>
@@ -1174,46 +1227,22 @@
         <w:tc>
           <w:tcPr>
             <w:tcW w:w="2235" w:type="dxa"/>
+            <w:tcBorders>
+              <w:top w:val="single" w:sz="4" w:space="0" w:color="auto"/>
+              <w:left w:val="single" w:sz="4" w:space="0" w:color="auto"/>
+              <w:bottom w:val="single" w:sz="4" w:space="0" w:color="auto"/>
+              <w:right w:val="single" w:sz="4" w:space="0" w:color="auto"/>
+            </w:tcBorders>
             <w:shd w:val="clear" w:color="auto" w:fill="4F81BD" w:themeFill="accent1"/>
             <w:vAlign w:val="center"/>
-          </w:tcPr>
-          <w:p>
-            <w:pPr>
-              <w:rPr>
-                <w:b/>
-                <w:color w:val="FFFFFF" w:themeColor="background1"/>
-              </w:rPr>
-            </w:pPr>
-            <w:r>
-              <w:rPr>
-                <w:b/>
-                <w:color w:val="FFFFFF" w:themeColor="background1"/>
-              </w:rPr>
-              <w:t>Nombre del Reporte</w:t>
-            </w:r>
-          </w:p>
-        </w:tc>
-        <w:tc>
-          <w:tcPr>
-            <w:tcW w:w="6743" w:type="dxa"/>
-            <w:vAlign w:val="center"/>
-          </w:tcPr>
-          <w:p/>
-        </w:tc>
-      </w:tr>
-      <w:tr>
-        <w:tc>
-          <w:tcPr>
-            <w:tcW w:w="2235" w:type="dxa"/>
-            <w:shd w:val="clear" w:color="auto" w:fill="4F81BD" w:themeFill="accent1"/>
-            <w:vAlign w:val="center"/>
+            <w:hideMark/>
           </w:tcPr>
           <w:p>
             <w:pPr>
               <w:pStyle w:val="Prrafodelista"/>
               <w:numPr>
                 <w:ilvl w:val="0"/>
-                <w:numId w:val="3"/>
+                <w:numId w:val="10"/>
               </w:numPr>
               <w:ind w:left="426" w:hanging="426"/>
               <w:rPr>
@@ -1233,9 +1262,28 @@
         <w:tc>
           <w:tcPr>
             <w:tcW w:w="6743" w:type="dxa"/>
-            <w:vAlign w:val="center"/>
-          </w:tcPr>
-          <w:p/>
+            <w:tcBorders>
+              <w:top w:val="single" w:sz="4" w:space="0" w:color="auto"/>
+              <w:left w:val="single" w:sz="4" w:space="0" w:color="auto"/>
+              <w:bottom w:val="single" w:sz="4" w:space="0" w:color="auto"/>
+              <w:right w:val="single" w:sz="4" w:space="0" w:color="auto"/>
+            </w:tcBorders>
+            <w:vAlign w:val="center"/>
+            <w:hideMark/>
+          </w:tcPr>
+          <w:p>
+            <w:r>
+              <w:t>Documentar los temas tratados y los acuerdos real</w:t>
+            </w:r>
+            <w:r>
+              <w:t>izados en una reunión. Así como</w:t>
+            </w:r>
+            <w:bookmarkStart w:id="0" w:name="_GoBack"/>
+            <w:bookmarkEnd w:id="0"/>
+            <w:r>
+              <w:t xml:space="preserve"> identificar los ítems involucrados.</w:t>
+            </w:r>
+          </w:p>
         </w:tc>
       </w:tr>
       <w:tr>
@@ -1243,17 +1291,21 @@
           <w:tcPr>
             <w:tcW w:w="2235" w:type="dxa"/>
             <w:tcBorders>
+              <w:top w:val="single" w:sz="4" w:space="0" w:color="auto"/>
+              <w:left w:val="single" w:sz="4" w:space="0" w:color="auto"/>
               <w:bottom w:val="single" w:sz="4" w:space="0" w:color="auto"/>
+              <w:right w:val="single" w:sz="4" w:space="0" w:color="auto"/>
             </w:tcBorders>
             <w:shd w:val="clear" w:color="auto" w:fill="4F81BD" w:themeFill="accent1"/>
             <w:vAlign w:val="center"/>
+            <w:hideMark/>
           </w:tcPr>
           <w:p>
             <w:pPr>
               <w:pStyle w:val="Prrafodelista"/>
               <w:numPr>
                 <w:ilvl w:val="0"/>
-                <w:numId w:val="3"/>
+                <w:numId w:val="10"/>
               </w:numPr>
               <w:ind w:left="426" w:hanging="426"/>
               <w:rPr>
@@ -1273,70 +1325,271 @@
         <w:tc>
           <w:tcPr>
             <w:tcW w:w="6743" w:type="dxa"/>
-            <w:vAlign w:val="center"/>
+            <w:tcBorders>
+              <w:top w:val="single" w:sz="4" w:space="0" w:color="auto"/>
+              <w:left w:val="single" w:sz="4" w:space="0" w:color="auto"/>
+              <w:bottom w:val="single" w:sz="4" w:space="0" w:color="auto"/>
+              <w:right w:val="single" w:sz="4" w:space="0" w:color="auto"/>
+            </w:tcBorders>
+            <w:vAlign w:val="center"/>
+            <w:hideMark/>
           </w:tcPr>
           <w:p>
             <w:pPr>
               <w:pStyle w:val="Prrafodelista"/>
               <w:numPr>
                 <w:ilvl w:val="0"/>
-                <w:numId w:val="7"/>
+                <w:numId w:val="11"/>
               </w:numPr>
               <w:ind w:left="459" w:hanging="459"/>
             </w:pPr>
-          </w:p>
-        </w:tc>
-      </w:tr>
-      <w:tr>
-        <w:tc>
-          <w:tcPr>
-            <w:tcW w:w="2235" w:type="dxa"/>
-            <w:tcBorders>
-              <w:bottom w:val="single" w:sz="4" w:space="0" w:color="auto"/>
-            </w:tcBorders>
-            <w:shd w:val="clear" w:color="auto" w:fill="4F81BD" w:themeFill="accent1"/>
-            <w:vAlign w:val="center"/>
-          </w:tcPr>
+            <w:r>
+              <w:t>Código de Proyecto.</w:t>
+            </w:r>
+          </w:p>
           <w:p>
             <w:pPr>
               <w:pStyle w:val="Prrafodelista"/>
               <w:numPr>
                 <w:ilvl w:val="0"/>
-                <w:numId w:val="3"/>
+                <w:numId w:val="11"/>
               </w:numPr>
-              <w:ind w:left="426" w:hanging="426"/>
-              <w:rPr>
-                <w:b/>
-                <w:color w:val="FFFFFF" w:themeColor="background1"/>
-              </w:rPr>
-            </w:pPr>
-            <w:r>
-              <w:rPr>
-                <w:b/>
-                <w:color w:val="FFFFFF" w:themeColor="background1"/>
-              </w:rPr>
-              <w:t>Datos de Salida</w:t>
-            </w:r>
-          </w:p>
-        </w:tc>
-        <w:tc>
-          <w:tcPr>
-            <w:tcW w:w="6743" w:type="dxa"/>
-            <w:vAlign w:val="center"/>
-          </w:tcPr>
+              <w:ind w:left="459" w:hanging="459"/>
+            </w:pPr>
+            <w:r>
+              <w:t>Sede.</w:t>
+            </w:r>
+          </w:p>
           <w:p>
             <w:pPr>
               <w:pStyle w:val="Prrafodelista"/>
               <w:numPr>
                 <w:ilvl w:val="0"/>
-                <w:numId w:val="7"/>
+                <w:numId w:val="11"/>
               </w:numPr>
               <w:ind w:left="459" w:hanging="459"/>
             </w:pPr>
-            <w:bookmarkStart w:id="0" w:name="_GoBack"/>
-            <w:bookmarkEnd w:id="0"/>
-            <w:r>
-              <w:t xml:space="preserve"> </w:t>
+            <w:r>
+              <w:t>Fecha y Hora.</w:t>
+            </w:r>
+          </w:p>
+          <w:p>
+            <w:pPr>
+              <w:pStyle w:val="Prrafodelista"/>
+              <w:numPr>
+                <w:ilvl w:val="0"/>
+                <w:numId w:val="11"/>
+              </w:numPr>
+              <w:ind w:left="459" w:hanging="459"/>
+            </w:pPr>
+            <w:r>
+              <w:t>Duración.</w:t>
+            </w:r>
+          </w:p>
+          <w:p>
+            <w:pPr>
+              <w:pStyle w:val="Prrafodelista"/>
+              <w:numPr>
+                <w:ilvl w:val="0"/>
+                <w:numId w:val="11"/>
+              </w:numPr>
+              <w:ind w:left="459" w:hanging="459"/>
+            </w:pPr>
+            <w:r>
+              <w:t>Asistentes.</w:t>
+            </w:r>
+          </w:p>
+          <w:p>
+            <w:pPr>
+              <w:pStyle w:val="Prrafodelista"/>
+              <w:numPr>
+                <w:ilvl w:val="0"/>
+                <w:numId w:val="11"/>
+              </w:numPr>
+              <w:ind w:left="459" w:hanging="459"/>
+            </w:pPr>
+            <w:r>
+              <w:t>Agenda.</w:t>
+            </w:r>
+          </w:p>
+        </w:tc>
+      </w:tr>
+      <w:tr>
+        <w:tc>
+          <w:tcPr>
+            <w:tcW w:w="2235" w:type="dxa"/>
+            <w:tcBorders>
+              <w:top w:val="single" w:sz="4" w:space="0" w:color="auto"/>
+              <w:left w:val="single" w:sz="4" w:space="0" w:color="auto"/>
+              <w:bottom w:val="single" w:sz="4" w:space="0" w:color="auto"/>
+              <w:right w:val="single" w:sz="4" w:space="0" w:color="auto"/>
+            </w:tcBorders>
+            <w:shd w:val="clear" w:color="auto" w:fill="4F81BD" w:themeFill="accent1"/>
+            <w:vAlign w:val="center"/>
+            <w:hideMark/>
+          </w:tcPr>
+          <w:p>
+            <w:pPr>
+              <w:pStyle w:val="Prrafodelista"/>
+              <w:numPr>
+                <w:ilvl w:val="0"/>
+                <w:numId w:val="10"/>
+              </w:numPr>
+              <w:ind w:left="426" w:hanging="426"/>
+              <w:rPr>
+                <w:b/>
+                <w:color w:val="FFFFFF" w:themeColor="background1"/>
+              </w:rPr>
+            </w:pPr>
+            <w:r>
+              <w:rPr>
+                <w:b/>
+                <w:color w:val="FFFFFF" w:themeColor="background1"/>
+              </w:rPr>
+              <w:t>Datos de Salida</w:t>
+            </w:r>
+          </w:p>
+        </w:tc>
+        <w:tc>
+          <w:tcPr>
+            <w:tcW w:w="6743" w:type="dxa"/>
+            <w:tcBorders>
+              <w:top w:val="single" w:sz="4" w:space="0" w:color="auto"/>
+              <w:left w:val="single" w:sz="4" w:space="0" w:color="auto"/>
+              <w:bottom w:val="single" w:sz="4" w:space="0" w:color="auto"/>
+              <w:right w:val="single" w:sz="4" w:space="0" w:color="auto"/>
+            </w:tcBorders>
+            <w:vAlign w:val="center"/>
+            <w:hideMark/>
+          </w:tcPr>
+          <w:p>
+            <w:pPr>
+              <w:pStyle w:val="Prrafodelista"/>
+              <w:numPr>
+                <w:ilvl w:val="0"/>
+                <w:numId w:val="11"/>
+              </w:numPr>
+              <w:ind w:left="459" w:hanging="459"/>
+            </w:pPr>
+            <w:r>
+              <w:t>Temas Tratados</w:t>
+            </w:r>
+          </w:p>
+          <w:p>
+            <w:pPr>
+              <w:pStyle w:val="Prrafodelista"/>
+              <w:numPr>
+                <w:ilvl w:val="0"/>
+                <w:numId w:val="11"/>
+              </w:numPr>
+              <w:ind w:left="459" w:hanging="459"/>
+            </w:pPr>
+            <w:r>
+              <w:t>Acuerdos.</w:t>
+            </w:r>
+          </w:p>
+          <w:p>
+            <w:pPr>
+              <w:pStyle w:val="Prrafodelista"/>
+              <w:numPr>
+                <w:ilvl w:val="0"/>
+                <w:numId w:val="11"/>
+              </w:numPr>
+              <w:ind w:left="459" w:hanging="459"/>
+            </w:pPr>
+            <w:r>
+              <w:t>Lista de Ítems</w:t>
+            </w:r>
+          </w:p>
+          <w:p>
+            <w:pPr>
+              <w:pStyle w:val="Prrafodelista"/>
+              <w:numPr>
+                <w:ilvl w:val="0"/>
+                <w:numId w:val="12"/>
+              </w:numPr>
+              <w:ind w:left="884" w:hanging="425"/>
+            </w:pPr>
+            <w:r>
+              <w:t>Código del Ítem.</w:t>
+            </w:r>
+          </w:p>
+          <w:p>
+            <w:pPr>
+              <w:pStyle w:val="Prrafodelista"/>
+              <w:numPr>
+                <w:ilvl w:val="0"/>
+                <w:numId w:val="12"/>
+              </w:numPr>
+              <w:ind w:left="884" w:hanging="425"/>
+            </w:pPr>
+            <w:r>
+              <w:t>Nombre del Ítem.</w:t>
+            </w:r>
+          </w:p>
+          <w:p>
+            <w:pPr>
+              <w:pStyle w:val="Prrafodelista"/>
+              <w:numPr>
+                <w:ilvl w:val="0"/>
+                <w:numId w:val="12"/>
+              </w:numPr>
+              <w:ind w:left="884" w:hanging="425"/>
+            </w:pPr>
+            <w:r>
+              <w:t>Librería.</w:t>
+            </w:r>
+          </w:p>
+          <w:p>
+            <w:pPr>
+              <w:pStyle w:val="Prrafodelista"/>
+              <w:numPr>
+                <w:ilvl w:val="0"/>
+                <w:numId w:val="12"/>
+              </w:numPr>
+              <w:ind w:left="884" w:hanging="425"/>
+            </w:pPr>
+            <w:r>
+              <w:t>Versión actual.</w:t>
+            </w:r>
+          </w:p>
+          <w:p>
+            <w:pPr>
+              <w:pStyle w:val="Prrafodelista"/>
+              <w:numPr>
+                <w:ilvl w:val="0"/>
+                <w:numId w:val="12"/>
+              </w:numPr>
+              <w:ind w:left="884" w:hanging="425"/>
+            </w:pPr>
+            <w:r>
+              <w:t>Fecha de creación.</w:t>
+            </w:r>
+          </w:p>
+          <w:p>
+            <w:pPr>
+              <w:pStyle w:val="Prrafodelista"/>
+              <w:numPr>
+                <w:ilvl w:val="0"/>
+                <w:numId w:val="12"/>
+              </w:numPr>
+              <w:ind w:left="884" w:hanging="425"/>
+            </w:pPr>
+            <w:r>
+              <w:t>Fecha última modificación.</w:t>
+            </w:r>
+          </w:p>
+          <w:p>
+            <w:pPr>
+              <w:pStyle w:val="Prrafodelista"/>
+              <w:numPr>
+                <w:ilvl w:val="0"/>
+                <w:numId w:val="12"/>
+              </w:numPr>
+              <w:ind w:left="884" w:hanging="425"/>
+            </w:pPr>
+            <w:r>
+              <w:t>Usuario última modificación.</w:t>
             </w:r>
           </w:p>
         </w:tc>
@@ -2374,6 +2627,60 @@
   </w:num>
   <w:num w:numId="9">
     <w:abstractNumId w:val="7"/>
+  </w:num>
+  <w:num w:numId="10">
+    <w:abstractNumId w:val="0"/>
+    <w:lvlOverride w:ilvl="0">
+      <w:startOverride w:val="1"/>
+    </w:lvlOverride>
+    <w:lvlOverride w:ilvl="1">
+      <w:startOverride w:val="1"/>
+    </w:lvlOverride>
+    <w:lvlOverride w:ilvl="2">
+      <w:startOverride w:val="1"/>
+    </w:lvlOverride>
+    <w:lvlOverride w:ilvl="3">
+      <w:startOverride w:val="1"/>
+    </w:lvlOverride>
+    <w:lvlOverride w:ilvl="4">
+      <w:startOverride w:val="1"/>
+    </w:lvlOverride>
+    <w:lvlOverride w:ilvl="5">
+      <w:startOverride w:val="1"/>
+    </w:lvlOverride>
+    <w:lvlOverride w:ilvl="6">
+      <w:startOverride w:val="1"/>
+    </w:lvlOverride>
+    <w:lvlOverride w:ilvl="7">
+      <w:startOverride w:val="1"/>
+    </w:lvlOverride>
+    <w:lvlOverride w:ilvl="8">
+      <w:startOverride w:val="1"/>
+    </w:lvlOverride>
+  </w:num>
+  <w:num w:numId="11">
+    <w:abstractNumId w:val="5"/>
+    <w:lvlOverride w:ilvl="0"/>
+    <w:lvlOverride w:ilvl="1"/>
+    <w:lvlOverride w:ilvl="2"/>
+    <w:lvlOverride w:ilvl="3"/>
+    <w:lvlOverride w:ilvl="4"/>
+    <w:lvlOverride w:ilvl="5"/>
+    <w:lvlOverride w:ilvl="6"/>
+    <w:lvlOverride w:ilvl="7"/>
+    <w:lvlOverride w:ilvl="8"/>
+  </w:num>
+  <w:num w:numId="12">
+    <w:abstractNumId w:val="2"/>
+    <w:lvlOverride w:ilvl="0"/>
+    <w:lvlOverride w:ilvl="1"/>
+    <w:lvlOverride w:ilvl="2"/>
+    <w:lvlOverride w:ilvl="3"/>
+    <w:lvlOverride w:ilvl="4"/>
+    <w:lvlOverride w:ilvl="5"/>
+    <w:lvlOverride w:ilvl="6"/>
+    <w:lvlOverride w:ilvl="7"/>
+    <w:lvlOverride w:ilvl="8"/>
   </w:num>
 </w:numbering>
 </file>

</xml_diff>